<commit_message>
petit problème lorsque les lettres était en majuscule, donner un mauvais code (on faisait -55 au lieu de -87)
</commit_message>
<xml_diff>
--- a/rapport_technique.docx
+++ b/rapport_technique.docx
@@ -424,15 +424,24 @@
         <w:tc>
           <w:tcPr>
             <w:tcW w:w="3021" w:type="dxa"/>
-          </w:tcPr>
-          <w:p>
-            <w:pPr>
-              <w:rPr>
-                <w:b/>
-                <w:bCs/>
-                <w:color w:val="000000" w:themeColor="text1"/>
-              </w:rPr>
-            </w:pPr>
+            <w:shd w:val="clear" w:color="auto" w:fill="auto"/>
+          </w:tcPr>
+          <w:p>
+            <w:pPr>
+              <w:rPr>
+                <w:b/>
+                <w:bCs/>
+                <w:color w:val="000000" w:themeColor="text1"/>
+              </w:rPr>
+            </w:pPr>
+            <w:r>
+              <w:rPr>
+                <w:b/>
+                <w:bCs/>
+                <w:color w:val="000000" w:themeColor="text1"/>
+              </w:rPr>
+              <w:t>1100 1010 0001 0000</w:t>
+            </w:r>
           </w:p>
         </w:tc>
       </w:tr>
@@ -495,8 +504,17 @@
                 <w:b/>
                 <w:bCs/>
                 <w:color w:val="000000" w:themeColor="text1"/>
-              </w:rPr>
-            </w:pPr>
+                <w:highlight w:val="red"/>
+              </w:rPr>
+            </w:pPr>
+            <w:r>
+              <w:rPr>
+                <w:b/>
+                <w:bCs/>
+                <w:color w:val="000000" w:themeColor="text1"/>
+              </w:rPr>
+              <w:t>1100 1010 0001 0000</w:t>
+            </w:r>
           </w:p>
         </w:tc>
       </w:tr>
@@ -553,6 +571,14 @@
                 <w:color w:val="000000" w:themeColor="text1"/>
               </w:rPr>
             </w:pPr>
+            <w:r>
+              <w:rPr>
+                <w:b/>
+                <w:bCs/>
+                <w:color w:val="000000" w:themeColor="text1"/>
+              </w:rPr>
+              <w:t>1100 1010</w:t>
+            </w:r>
           </w:p>
         </w:tc>
       </w:tr>
@@ -609,8 +635,17 @@
                 <w:b/>
                 <w:bCs/>
                 <w:color w:val="000000" w:themeColor="text1"/>
-              </w:rPr>
-            </w:pPr>
+                <w:highlight w:val="red"/>
+              </w:rPr>
+            </w:pPr>
+            <w:r>
+              <w:rPr>
+                <w:b/>
+                <w:bCs/>
+                <w:color w:val="000000" w:themeColor="text1"/>
+              </w:rPr>
+              <w:t>1100 1010</w:t>
+            </w:r>
           </w:p>
         </w:tc>
       </w:tr>
@@ -667,6 +702,14 @@
                 <w:color w:val="000000" w:themeColor="text1"/>
               </w:rPr>
             </w:pPr>
+            <w:r>
+              <w:rPr>
+                <w:b/>
+                <w:bCs/>
+                <w:color w:val="000000" w:themeColor="text1"/>
+              </w:rPr>
+              <w:t>1 0000</w:t>
+            </w:r>
           </w:p>
         </w:tc>
       </w:tr>
@@ -743,18 +786,164 @@
                 <w:iCs/>
                 <w:color w:val="000000" w:themeColor="text1"/>
               </w:rPr>
-              <w:t xml:space="preserve"> pas dans le </w:t>
-            </w:r>
+              <w:t xml:space="preserve"> pas compris</w:t>
+            </w:r>
+          </w:p>
+        </w:tc>
+        <w:tc>
+          <w:tcPr>
+            <w:tcW w:w="3021" w:type="dxa"/>
+          </w:tcPr>
+          <w:p>
+            <w:pPr>
+              <w:rPr>
+                <w:b/>
+                <w:bCs/>
+                <w:color w:val="000000" w:themeColor="text1"/>
+              </w:rPr>
+            </w:pPr>
             <w:proofErr w:type="spellStart"/>
-            <w:r>
+            <w:proofErr w:type="gramStart"/>
+            <w:r>
+              <w:rPr>
+                <w:b/>
+                <w:bCs/>
+                <w:color w:val="000000" w:themeColor="text1"/>
+              </w:rPr>
+              <w:t>ValueError</w:t>
+            </w:r>
+            <w:proofErr w:type="spellEnd"/>
+            <w:r>
+              <w:rPr>
+                <w:b/>
+                <w:bCs/>
+                <w:color w:val="000000" w:themeColor="text1"/>
+              </w:rPr>
+              <w:t>:</w:t>
+            </w:r>
+            <w:proofErr w:type="gramEnd"/>
+            <w:r>
+              <w:rPr>
+                <w:b/>
+                <w:bCs/>
+                <w:color w:val="000000" w:themeColor="text1"/>
+              </w:rPr>
+              <w:t xml:space="preserve"> </w:t>
+            </w:r>
+            <w:proofErr w:type="spellStart"/>
+            <w:r>
+              <w:rPr>
+                <w:b/>
+                <w:bCs/>
+                <w:color w:val="000000" w:themeColor="text1"/>
+              </w:rPr>
+              <w:t>invalid</w:t>
+            </w:r>
+            <w:proofErr w:type="spellEnd"/>
+            <w:r>
+              <w:rPr>
+                <w:b/>
+                <w:bCs/>
+                <w:color w:val="000000" w:themeColor="text1"/>
+              </w:rPr>
+              <w:t xml:space="preserve"> </w:t>
+            </w:r>
+            <w:proofErr w:type="spellStart"/>
+            <w:r>
+              <w:rPr>
+                <w:b/>
+                <w:bCs/>
+                <w:color w:val="000000" w:themeColor="text1"/>
+              </w:rPr>
+              <w:t>literal</w:t>
+            </w:r>
+            <w:proofErr w:type="spellEnd"/>
+            <w:r>
+              <w:rPr>
+                <w:b/>
+                <w:bCs/>
+                <w:color w:val="000000" w:themeColor="text1"/>
+              </w:rPr>
+              <w:t xml:space="preserve"> for </w:t>
+            </w:r>
+            <w:proofErr w:type="spellStart"/>
+            <w:r>
+              <w:rPr>
+                <w:b/>
+                <w:bCs/>
+                <w:color w:val="000000" w:themeColor="text1"/>
+              </w:rPr>
+              <w:t>int</w:t>
+            </w:r>
+            <w:proofErr w:type="spellEnd"/>
+            <w:r>
+              <w:rPr>
+                <w:b/>
+                <w:bCs/>
+                <w:color w:val="000000" w:themeColor="text1"/>
+              </w:rPr>
+              <w:t xml:space="preserve">() </w:t>
+            </w:r>
+            <w:proofErr w:type="spellStart"/>
+            <w:r>
+              <w:rPr>
+                <w:b/>
+                <w:bCs/>
+                <w:color w:val="000000" w:themeColor="text1"/>
+              </w:rPr>
+              <w:t>with</w:t>
+            </w:r>
+            <w:proofErr w:type="spellEnd"/>
+            <w:r>
+              <w:rPr>
+                <w:b/>
+                <w:bCs/>
+                <w:color w:val="000000" w:themeColor="text1"/>
+              </w:rPr>
+              <w:t xml:space="preserve"> base 10: 't'</w:t>
+            </w:r>
+          </w:p>
+        </w:tc>
+      </w:tr>
+      <w:tr>
+        <w:tc>
+          <w:tcPr>
+            <w:tcW w:w="3020" w:type="dxa"/>
+          </w:tcPr>
+          <w:p>
+            <w:pPr>
+              <w:rPr>
+                <w:color w:val="000000" w:themeColor="text1"/>
+              </w:rPr>
+            </w:pPr>
+            <w:r>
+              <w:rPr>
+                <w:color w:val="000000" w:themeColor="text1"/>
+              </w:rPr>
+              <w:t>(Dans la base d’entrée ou sortie) 17</w:t>
+            </w:r>
+          </w:p>
+        </w:tc>
+        <w:tc>
+          <w:tcPr>
+            <w:tcW w:w="3021" w:type="dxa"/>
+          </w:tcPr>
+          <w:p>
+            <w:pPr>
               <w:rPr>
                 <w:i/>
                 <w:iCs/>
                 <w:color w:val="000000" w:themeColor="text1"/>
               </w:rPr>
-              <w:t>dictionaire</w:t>
-            </w:r>
-            <w:proofErr w:type="spellEnd"/>
+            </w:pPr>
+            <w:r>
+              <w:rPr>
+                <w:i/>
+                <w:iCs/>
+                <w:color w:val="000000" w:themeColor="text1"/>
+              </w:rPr>
+              <w:t>Message pour prévenir qu’une des bases n’est pas conforme</w:t>
+            </w:r>
           </w:p>
         </w:tc>
         <w:tc>
@@ -769,17 +958,18 @@
                 <w:color w:val="000000" w:themeColor="text1"/>
               </w:rPr>
             </w:pPr>
+            <w:r>
+              <w:rPr>
+                <w:b/>
+                <w:bCs/>
+                <w:color w:val="000000" w:themeColor="text1"/>
+              </w:rPr>
+              <w:t>Une des bases n'est pas conforme.</w:t>
+            </w:r>
           </w:p>
         </w:tc>
       </w:tr>
     </w:tbl>
-    <w:p>
-      <w:pPr>
-        <w:rPr>
-          <w:color w:val="000000" w:themeColor="text1"/>
-        </w:rPr>
-      </w:pPr>
-    </w:p>
     <w:p>
       <w:pPr>
         <w:rPr>
@@ -860,18 +1050,6 @@
           <w:color w:val="000000" w:themeColor="text1"/>
         </w:rPr>
       </w:pPr>
-      <w:r>
-        <w:rPr>
-          <w:color w:val="000000" w:themeColor="text1"/>
-        </w:rPr>
-        <w:t>T</w:t>
-      </w:r>
-      <w:r>
-        <w:rPr>
-          <w:color w:val="000000" w:themeColor="text1"/>
-        </w:rPr>
-        <w:t>xt</w:t>
-      </w:r>
     </w:p>
     <w:sectPr>
       <w:pgSz w:w="11906" w:h="16838"/>

</xml_diff>

<commit_message>
Co-authored-by: hicham.veret@gmail.com <hicham.veret@gmail.com> Co-authored-by: gamingtira@gmail.com <gamingtira@gmail.com>
</commit_message>
<xml_diff>
--- a/rapport_technique.docx
+++ b/rapport_technique.docx
@@ -47,7 +47,120 @@
         <w:t>thme en pseudo code :</w:t>
       </w:r>
     </w:p>
-    <w:p/>
+    <w:p>
+      <w:pPr>
+        <w:rPr>
+          <w:color w:val="92D050"/>
+        </w:rPr>
+      </w:pPr>
+      <w:proofErr w:type="spellStart"/>
+      <w:proofErr w:type="gramStart"/>
+      <w:r>
+        <w:t>l</w:t>
+      </w:r>
+      <w:r>
+        <w:t>oop</w:t>
+      </w:r>
+      <w:proofErr w:type="spellEnd"/>
+      <w:proofErr w:type="gramEnd"/>
+      <w:r>
+        <w:t xml:space="preserve"> </w:t>
+      </w:r>
+      <w:r>
+        <w:sym w:font="Wingdings" w:char="F0DF"/>
+      </w:r>
+      <w:r>
+        <w:t xml:space="preserve"> </w:t>
+      </w:r>
+      <w:proofErr w:type="spellStart"/>
+      <w:r>
+        <w:rPr>
+          <w:color w:val="92D050"/>
+        </w:rPr>
+        <w:t>True</w:t>
+      </w:r>
+      <w:proofErr w:type="spellEnd"/>
+    </w:p>
+    <w:p>
+      <w:pPr>
+        <w:rPr>
+          <w:color w:val="000000" w:themeColor="text1"/>
+        </w:rPr>
+      </w:pPr>
+      <w:r>
+        <w:rPr>
+          <w:color w:val="000000" w:themeColor="text1"/>
+        </w:rPr>
+        <w:t xml:space="preserve">Tant que </w:t>
+      </w:r>
+      <w:proofErr w:type="spellStart"/>
+      <w:r>
+        <w:rPr>
+          <w:color w:val="000000" w:themeColor="text1"/>
+        </w:rPr>
+        <w:t>loop</w:t>
+      </w:r>
+      <w:proofErr w:type="spellEnd"/>
+      <w:r>
+        <w:rPr>
+          <w:color w:val="000000" w:themeColor="text1"/>
+        </w:rPr>
+        <w:t xml:space="preserve"> est vrai :</w:t>
+      </w:r>
+    </w:p>
+    <w:p>
+      <w:pPr>
+        <w:rPr>
+          <w:color w:val="000000" w:themeColor="text1"/>
+        </w:rPr>
+      </w:pPr>
+      <w:r>
+        <w:rPr>
+          <w:color w:val="000000" w:themeColor="text1"/>
+        </w:rPr>
+        <w:tab/>
+      </w:r>
+      <w:proofErr w:type="spellStart"/>
+      <w:proofErr w:type="gramStart"/>
+      <w:r>
+        <w:rPr>
+          <w:color w:val="000000" w:themeColor="text1"/>
+        </w:rPr>
+        <w:t>enter</w:t>
+      </w:r>
+      <w:proofErr w:type="gramEnd"/>
+      <w:r>
+        <w:rPr>
+          <w:color w:val="000000" w:themeColor="text1"/>
+        </w:rPr>
+        <w:t>_base</w:t>
+      </w:r>
+      <w:proofErr w:type="spellEnd"/>
+      <w:r>
+        <w:rPr>
+          <w:color w:val="000000" w:themeColor="text1"/>
+        </w:rPr>
+        <w:t xml:space="preserve"> </w:t>
+      </w:r>
+      <w:r>
+        <w:rPr>
+          <w:color w:val="000000" w:themeColor="text1"/>
+        </w:rPr>
+        <w:sym w:font="Wingdings" w:char="F0DF"/>
+      </w:r>
+      <w:r>
+        <w:rPr>
+          <w:color w:val="000000" w:themeColor="text1"/>
+        </w:rPr>
+        <w:t xml:space="preserve"> </w:t>
+      </w:r>
+      <w:r>
+        <w:rPr>
+          <w:color w:val="000000" w:themeColor="text1"/>
+        </w:rPr>
+        <w:t>Lire(</w:t>
+      </w:r>
+    </w:p>
     <w:p/>
     <w:p>
       <w:pPr>

</xml_diff>

<commit_message>
conclu hicham + bugs
</commit_message>
<xml_diff>
--- a/rapport_technique.docx
+++ b/rapport_technique.docx
@@ -93,10 +93,7 @@
         </w:rPr>
       </w:pPr>
       <w:r>
-        <w:t>exposant</w:t>
-      </w:r>
-      <w:r>
-        <w:t xml:space="preserve">  </w:t>
+        <w:t xml:space="preserve">exposant  </w:t>
       </w:r>
       <w:r>
         <w:sym w:font="Wingdings" w:char="F0DF"/>
@@ -373,10 +370,7 @@
         <w:t>Sinon si</w:t>
       </w:r>
       <w:r>
-        <w:t xml:space="preserve"> le caractère est une lettre </w:t>
-      </w:r>
-      <w:r>
-        <w:t>minuscule</w:t>
+        <w:t xml:space="preserve"> le caractère est une lettre minuscule</w:t>
       </w:r>
       <w:r>
         <w:rPr>
@@ -439,10 +433,7 @@
       </w:r>
       <w:proofErr w:type="spellEnd"/>
       <w:r>
-        <w:t xml:space="preserve"> – </w:t>
-      </w:r>
-      <w:r>
-        <w:t>87</w:t>
+        <w:t xml:space="preserve"> – 87</w:t>
       </w:r>
     </w:p>
     <w:p>
@@ -795,13 +786,7 @@
       </w:r>
       <w:r>
         <w:tab/>
-        <w:t xml:space="preserve">Mettre un </w:t>
-      </w:r>
-      <w:r>
-        <w:t>0</w:t>
-      </w:r>
-      <w:r>
-        <w:t xml:space="preserve"> au nombre binaire final</w:t>
+        <w:t>Mettre un 0 au nombre binaire final</w:t>
       </w:r>
     </w:p>
     <w:p>
@@ -1762,10 +1747,24 @@
     </w:p>
     <w:p>
       <w:pPr>
-        <w:rPr>
-          <w:color w:val="000000" w:themeColor="text1"/>
-        </w:rPr>
-      </w:pPr>
+        <w:spacing w:after="0" w:line="240" w:lineRule="auto"/>
+        <w:rPr>
+          <w:color w:val="000000" w:themeColor="text1"/>
+        </w:rPr>
+      </w:pPr>
+      <w:r>
+        <w:rPr>
+          <w:color w:val="000000" w:themeColor="text1"/>
+        </w:rPr>
+        <w:t>Au début on n’a pas transformé la chaine de caractères en entier mais on voulait diviser par 2, ça n’a donc pas marché.</w:t>
+      </w:r>
+      <w:r>
+        <w:rPr>
+          <w:color w:val="000000" w:themeColor="text1"/>
+        </w:rPr>
+        <w:br/>
+        <w:t>Quand on demandait le nombre à convertir, la valeur changeait en fonction que ce soit en majuscule ou en minuscule.</w:t>
+      </w:r>
     </w:p>
     <w:p>
       <w:pPr>
@@ -1799,6 +1798,47 @@
     </w:p>
     <w:p>
       <w:pPr>
+        <w:rPr>
+          <w:color w:val="000000" w:themeColor="text1"/>
+        </w:rPr>
+      </w:pPr>
+      <w:r>
+        <w:rPr>
+          <w:color w:val="000000" w:themeColor="text1"/>
+        </w:rPr>
+        <w:t>Le développement du programme était assez compliqué et nous a pris un peu de temps car on devait faire le programme de deux groupes à la suite.</w:t>
+      </w:r>
+      <w:r>
+        <w:rPr>
+          <w:color w:val="000000" w:themeColor="text1"/>
+        </w:rPr>
+        <w:br/>
+        <w:t>J’ai appris beaucoup de nouvelles choses grâce au projet.</w:t>
+      </w:r>
+      <w:r>
+        <w:rPr>
+          <w:color w:val="000000" w:themeColor="text1"/>
+        </w:rPr>
+        <w:br/>
+        <w:t>Le programme était compliqué mais on s’est bien amusé en le faisant et en se rendant compte de nos erreurs bêtes.</w:t>
+      </w:r>
+      <w:r>
+        <w:rPr>
+          <w:color w:val="000000" w:themeColor="text1"/>
+        </w:rPr>
+        <w:br/>
+        <w:t>Je n’ai pas forcément aimé rédiger le rapport mais ce n’était pas très long donc ça allait.</w:t>
+      </w:r>
+      <w:r>
+        <w:rPr>
+          <w:color w:val="000000" w:themeColor="text1"/>
+        </w:rPr>
+        <w:t xml:space="preserve"> (Hicham)</w:t>
+      </w:r>
+    </w:p>
+    <w:p>
+      <w:pPr>
+        <w:spacing w:after="0" w:line="240" w:lineRule="auto"/>
         <w:rPr>
           <w:color w:val="000000" w:themeColor="text1"/>
         </w:rPr>

</xml_diff>